<commit_message>
Update Product Backlog For Sprint 2.docx
</commit_message>
<xml_diff>
--- a/Sprint1/Product Backlog For Sprint 2.docx
+++ b/Sprint1/Product Backlog For Sprint 2.docx
@@ -1,6 +1,6 @@
 
 <file path=word/document.xml><?xml version="1.0" encoding="utf-8"?>
-<w:document xmlns:wpc="http://schemas.microsoft.com/office/word/2010/wordprocessingCanvas" xmlns:mo="http://schemas.microsoft.com/office/mac/office/2008/main" xmlns:mc="http://schemas.openxmlformats.org/markup-compatibility/2006" xmlns:mv="urn:schemas-microsoft-com:mac:vml" xmlns:o="urn:schemas-microsoft-com:office:office" xmlns:r="http://schemas.openxmlformats.org/officeDocument/2006/relationships" xmlns:m="http://schemas.openxmlformats.org/officeDocument/2006/math" xmlns:v="urn:schemas-microsoft-com:vml" xmlns:wp14="http://schemas.microsoft.com/office/word/2010/wordprocessingDrawing" xmlns:wp="http://schemas.openxmlformats.org/drawingml/2006/wordprocessingDrawing" xmlns:w10="urn:schemas-microsoft-com:office:word" xmlns:w="http://schemas.openxmlformats.org/wordprocessingml/2006/main" xmlns:w14="http://schemas.microsoft.com/office/word/2010/wordml" xmlns:w15="http://schemas.microsoft.com/office/word/2012/wordml" xmlns:wpg="http://schemas.microsoft.com/office/word/2010/wordprocessingGroup" xmlns:wpi="http://schemas.microsoft.com/office/word/2010/wordprocessingInk" xmlns:wne="http://schemas.microsoft.com/office/word/2006/wordml" xmlns:wps="http://schemas.microsoft.com/office/word/2010/wordprocessingShape" mc:Ignorable="w14 w15 wp14">
+<w:document xmlns:wpc="http://schemas.microsoft.com/office/word/2010/wordprocessingCanvas" xmlns:cx="http://schemas.microsoft.com/office/drawing/2014/chartex" xmlns:cx1="http://schemas.microsoft.com/office/drawing/2015/9/8/chartex" xmlns:cx2="http://schemas.microsoft.com/office/drawing/2015/10/21/chartex" xmlns:cx3="http://schemas.microsoft.com/office/drawing/2016/5/9/chartex" xmlns:cx4="http://schemas.microsoft.com/office/drawing/2016/5/10/chartex" xmlns:cx5="http://schemas.microsoft.com/office/drawing/2016/5/11/chartex" xmlns:cx6="http://schemas.microsoft.com/office/drawing/2016/5/12/chartex" xmlns:cx7="http://schemas.microsoft.com/office/drawing/2016/5/13/chartex" xmlns:cx8="http://schemas.microsoft.com/office/drawing/2016/5/14/chartex" xmlns:mc="http://schemas.openxmlformats.org/markup-compatibility/2006" xmlns:aink="http://schemas.microsoft.com/office/drawing/2016/ink" xmlns:am3d="http://schemas.microsoft.com/office/drawing/2017/model3d" xmlns:o="urn:schemas-microsoft-com:office:office" xmlns:r="http://schemas.openxmlformats.org/officeDocument/2006/relationships" xmlns:m="http://schemas.openxmlformats.org/officeDocument/2006/math" xmlns:v="urn:schemas-microsoft-com:vml" xmlns:wp14="http://schemas.microsoft.com/office/word/2010/wordprocessingDrawing" xmlns:wp="http://schemas.openxmlformats.org/drawingml/2006/wordprocessingDrawing" xmlns:w10="urn:schemas-microsoft-com:office:word" xmlns:w="http://schemas.openxmlformats.org/wordprocessingml/2006/main" xmlns:w14="http://schemas.microsoft.com/office/word/2010/wordml" xmlns:w15="http://schemas.microsoft.com/office/word/2012/wordml" xmlns:w16cid="http://schemas.microsoft.com/office/word/2016/wordml/cid" xmlns:w16se="http://schemas.microsoft.com/office/word/2015/wordml/symex" xmlns:wpg="http://schemas.microsoft.com/office/word/2010/wordprocessingGroup" xmlns:wpi="http://schemas.microsoft.com/office/word/2010/wordprocessingInk" xmlns:wne="http://schemas.microsoft.com/office/word/2006/wordml" xmlns:wps="http://schemas.microsoft.com/office/word/2010/wordprocessingShape" mc:Ignorable="w14 w15 w16se w16cid wp14">
   <w:body>
     <w:p>
       <w:pPr>
@@ -40,189 +40,955 @@
           <w:sz w:val="24"/>
           <w:szCs w:val="24"/>
         </w:rPr>
-        <w:t xml:space="preserve">As a user, in order to enhance the account security, log in system is required so that user can access to interface. </w:t>
-      </w:r>
-    </w:p>
-    <w:p>
-      <w:pPr>
-        <w:pStyle w:val="ListParagraph"/>
-        <w:ind w:left="3600"/>
-        <w:jc w:val="both"/>
-        <w:rPr>
-          <w:rFonts w:ascii="Century Gothic" w:hAnsi="Century Gothic"/>
-          <w:sz w:val="24"/>
-          <w:szCs w:val="24"/>
-          <w:u w:val="single"/>
-        </w:rPr>
-      </w:pPr>
-      <w:r>
-        <w:rPr>
-          <w:rFonts w:ascii="Century Gothic" w:hAnsi="Century Gothic"/>
-          <w:sz w:val="24"/>
-          <w:szCs w:val="24"/>
-          <w:u w:val="single"/>
-        </w:rPr>
-        <w:t>Confirmation</w:t>
-      </w:r>
-    </w:p>
-    <w:p>
-      <w:pPr>
-        <w:pStyle w:val="ListParagraph"/>
-        <w:numPr>
-          <w:ilvl w:val="2"/>
-          <w:numId w:val="3"/>
-        </w:numPr>
-        <w:jc w:val="both"/>
-        <w:rPr>
-          <w:rFonts w:ascii="Century Gothic" w:hAnsi="Century Gothic"/>
-          <w:sz w:val="24"/>
-          <w:szCs w:val="24"/>
-        </w:rPr>
-      </w:pPr>
-      <w:r>
-        <w:rPr>
-          <w:rFonts w:ascii="Century Gothic" w:hAnsi="Century Gothic"/>
-          <w:sz w:val="24"/>
-          <w:szCs w:val="24"/>
-        </w:rPr>
-        <w:t xml:space="preserve">Modify the user’s password </w:t>
-      </w:r>
-    </w:p>
-    <w:p>
-      <w:pPr>
-        <w:pStyle w:val="ListParagraph"/>
-        <w:numPr>
-          <w:ilvl w:val="2"/>
-          <w:numId w:val="3"/>
-        </w:numPr>
-        <w:jc w:val="both"/>
-        <w:rPr>
-          <w:rFonts w:ascii="Century Gothic" w:hAnsi="Century Gothic"/>
-          <w:sz w:val="24"/>
-          <w:szCs w:val="24"/>
-        </w:rPr>
-      </w:pPr>
-      <w:r>
-        <w:rPr>
-          <w:rFonts w:ascii="Century Gothic" w:hAnsi="Century Gothic"/>
-          <w:sz w:val="24"/>
-          <w:szCs w:val="24"/>
-        </w:rPr>
-        <w:t xml:space="preserve">Login the user page with the new password </w:t>
-      </w:r>
-    </w:p>
-    <w:p>
-      <w:pPr>
-        <w:ind w:left="720"/>
-        <w:jc w:val="both"/>
-        <w:rPr>
-          <w:rFonts w:ascii="Century Gothic" w:hAnsi="Century Gothic"/>
-          <w:sz w:val="24"/>
-          <w:szCs w:val="24"/>
-        </w:rPr>
-      </w:pPr>
-      <w:r>
-        <w:rPr>
-          <w:rFonts w:ascii="Century Gothic" w:hAnsi="Century Gothic"/>
-          <w:sz w:val="24"/>
-          <w:szCs w:val="24"/>
-        </w:rPr>
-        <w:t>Design the business logic of changing password</w:t>
-      </w:r>
-    </w:p>
-    <w:p>
-      <w:pPr>
-        <w:ind w:left="720"/>
-        <w:jc w:val="both"/>
-        <w:rPr>
-          <w:rFonts w:ascii="Century Gothic" w:hAnsi="Century Gothic"/>
-          <w:sz w:val="24"/>
-          <w:szCs w:val="24"/>
-        </w:rPr>
-      </w:pPr>
-      <w:r>
-        <w:rPr>
-          <w:rFonts w:ascii="Century Gothic" w:hAnsi="Century Gothic"/>
-          <w:sz w:val="24"/>
-          <w:szCs w:val="24"/>
-        </w:rPr>
-        <w:t xml:space="preserve">Code the password logic of changing password </w:t>
-      </w:r>
-    </w:p>
-    <w:p>
-      <w:pPr>
-        <w:ind w:left="720"/>
-        <w:jc w:val="both"/>
-        <w:rPr>
-          <w:rFonts w:ascii="Century Gothic" w:hAnsi="Century Gothic"/>
-          <w:sz w:val="24"/>
-          <w:szCs w:val="24"/>
-        </w:rPr>
-      </w:pPr>
-      <w:r>
-        <w:rPr>
-          <w:rFonts w:ascii="Century Gothic" w:hAnsi="Century Gothic"/>
-          <w:sz w:val="24"/>
-          <w:szCs w:val="24"/>
-        </w:rPr>
-        <w:t xml:space="preserve">Design UI of password changing page </w:t>
-      </w:r>
-    </w:p>
-    <w:p>
-      <w:pPr>
-        <w:ind w:left="720"/>
-        <w:jc w:val="both"/>
-        <w:rPr>
-          <w:rFonts w:ascii="Century Gothic" w:hAnsi="Century Gothic"/>
-          <w:sz w:val="24"/>
-          <w:szCs w:val="24"/>
-        </w:rPr>
-      </w:pPr>
-      <w:r>
-        <w:rPr>
-          <w:rFonts w:ascii="Century Gothic" w:hAnsi="Century Gothic"/>
-          <w:sz w:val="24"/>
-          <w:szCs w:val="24"/>
-        </w:rPr>
-        <w:t xml:space="preserve">Code the user view of password changing </w:t>
-      </w:r>
-    </w:p>
-    <w:p>
-      <w:pPr>
-        <w:ind w:left="720"/>
-        <w:jc w:val="both"/>
-        <w:rPr>
-          <w:rFonts w:ascii="Century Gothic" w:hAnsi="Century Gothic"/>
-          <w:sz w:val="24"/>
-          <w:szCs w:val="24"/>
-        </w:rPr>
-      </w:pPr>
-      <w:r>
-        <w:rPr>
-          <w:rFonts w:ascii="Century Gothic" w:hAnsi="Century Gothic"/>
-          <w:sz w:val="24"/>
-          <w:szCs w:val="24"/>
-        </w:rPr>
-        <w:t xml:space="preserve">Design password changing Test </w:t>
-      </w:r>
-    </w:p>
-    <w:p>
-      <w:pPr>
-        <w:ind w:left="720"/>
-        <w:jc w:val="both"/>
-        <w:rPr>
-          <w:rFonts w:ascii="Century Gothic" w:hAnsi="Century Gothic"/>
-          <w:sz w:val="24"/>
-          <w:szCs w:val="24"/>
-        </w:rPr>
-      </w:pPr>
-      <w:r>
-        <w:rPr>
-          <w:rFonts w:ascii="Century Gothic" w:hAnsi="Century Gothic"/>
-          <w:sz w:val="24"/>
-          <w:szCs w:val="24"/>
-        </w:rPr>
-        <w:t xml:space="preserve">Test the password changing function </w:t>
+        <w:t>As a user, in order to enhance the account security, log in system is required so that user can access to interface</w:t>
+      </w:r>
+      <w:r>
+        <w:rPr>
+          <w:rFonts w:ascii="Century Gothic" w:hAnsi="Century Gothic"/>
+          <w:sz w:val="24"/>
+          <w:szCs w:val="24"/>
+        </w:rPr>
+        <w:t>.</w:t>
+      </w:r>
+    </w:p>
+    <w:p>
+      <w:pPr>
+        <w:pStyle w:val="ListParagraph"/>
+        <w:numPr>
+          <w:ilvl w:val="1"/>
+          <w:numId w:val="3"/>
+        </w:numPr>
+        <w:jc w:val="both"/>
+        <w:rPr>
+          <w:rFonts w:ascii="Century Gothic" w:hAnsi="Century Gothic"/>
+          <w:sz w:val="24"/>
+          <w:szCs w:val="24"/>
+        </w:rPr>
+      </w:pPr>
+      <w:r>
+        <w:rPr>
+          <w:rFonts w:ascii="Century Gothic" w:hAnsi="Century Gothic"/>
+          <w:sz w:val="24"/>
+          <w:szCs w:val="24"/>
+        </w:rPr>
+        <w:t>Input space in login page for user to input their username and password.</w:t>
+      </w:r>
+    </w:p>
+    <w:p>
+      <w:pPr>
+        <w:pStyle w:val="ListParagraph"/>
+        <w:numPr>
+          <w:ilvl w:val="1"/>
+          <w:numId w:val="3"/>
+        </w:numPr>
+        <w:jc w:val="both"/>
+        <w:rPr>
+          <w:rFonts w:ascii="Century Gothic" w:hAnsi="Century Gothic"/>
+          <w:sz w:val="24"/>
+          <w:szCs w:val="24"/>
+        </w:rPr>
+      </w:pPr>
+      <w:r>
+        <w:rPr>
+          <w:rFonts w:ascii="Century Gothic" w:hAnsi="Century Gothic"/>
+          <w:sz w:val="24"/>
+          <w:szCs w:val="24"/>
+        </w:rPr>
+        <w:t>Options on User page to set their new password</w:t>
+      </w:r>
+    </w:p>
+    <w:p>
+      <w:pPr>
+        <w:ind w:left="360"/>
+        <w:jc w:val="both"/>
+        <w:rPr>
+          <w:rFonts w:ascii="Century Gothic" w:hAnsi="Century Gothic" w:hint="eastAsia"/>
+          <w:sz w:val="24"/>
+          <w:szCs w:val="24"/>
+        </w:rPr>
+      </w:pPr>
+      <w:r>
+        <w:rPr>
+          <w:rFonts w:ascii="Century Gothic" w:hAnsi="Century Gothic"/>
+          <w:sz w:val="24"/>
+          <w:szCs w:val="24"/>
+        </w:rPr>
+        <w:t>Estimate hour: 8</w:t>
+      </w:r>
+    </w:p>
+    <w:p>
+      <w:pPr>
+        <w:pStyle w:val="ListParagraph"/>
+        <w:numPr>
+          <w:ilvl w:val="0"/>
+          <w:numId w:val="3"/>
+        </w:numPr>
+        <w:jc w:val="both"/>
+        <w:rPr>
+          <w:rFonts w:ascii="Century Gothic" w:hAnsi="Century Gothic"/>
+          <w:sz w:val="24"/>
+          <w:szCs w:val="24"/>
+        </w:rPr>
+      </w:pPr>
+      <w:r>
+        <w:rPr>
+          <w:rFonts w:ascii="Century Gothic" w:hAnsi="Century Gothic"/>
+          <w:sz w:val="24"/>
+          <w:szCs w:val="24"/>
+        </w:rPr>
+        <w:t>As a developer, I want to move PBIs from product backlog to Sprint backlog so that I can work on it in Sprint Backlog.</w:t>
+      </w:r>
+    </w:p>
+    <w:p>
+      <w:pPr>
+        <w:pStyle w:val="ListParagraph"/>
+        <w:ind w:left="360"/>
+        <w:jc w:val="both"/>
+        <w:rPr>
+          <w:rFonts w:ascii="Century Gothic" w:hAnsi="Century Gothic"/>
+          <w:sz w:val="24"/>
+          <w:szCs w:val="24"/>
+        </w:rPr>
+      </w:pPr>
+      <w:r>
+        <w:rPr>
+          <w:rFonts w:ascii="Century Gothic" w:hAnsi="Century Gothic"/>
+          <w:sz w:val="24"/>
+          <w:szCs w:val="24"/>
+        </w:rPr>
+        <w:t>A. options for developer to move PBI to sprints</w:t>
+      </w:r>
+    </w:p>
+    <w:p>
+      <w:pPr>
+        <w:pStyle w:val="ListParagraph"/>
+        <w:ind w:left="360"/>
+        <w:jc w:val="both"/>
+        <w:rPr>
+          <w:rFonts w:ascii="Century Gothic" w:hAnsi="Century Gothic"/>
+          <w:sz w:val="24"/>
+          <w:szCs w:val="24"/>
+        </w:rPr>
+      </w:pPr>
+      <w:r>
+        <w:rPr>
+          <w:rFonts w:ascii="Century Gothic" w:hAnsi="Century Gothic"/>
+          <w:sz w:val="24"/>
+          <w:szCs w:val="24"/>
+        </w:rPr>
+        <w:t>B. add PBIs to selected sprint backlog.</w:t>
+      </w:r>
+    </w:p>
+    <w:p>
+      <w:pPr>
+        <w:ind w:left="360"/>
+        <w:jc w:val="both"/>
+        <w:rPr>
+          <w:rFonts w:ascii="Century Gothic" w:hAnsi="Century Gothic"/>
+          <w:sz w:val="24"/>
+          <w:szCs w:val="24"/>
+        </w:rPr>
+      </w:pPr>
+      <w:r>
+        <w:rPr>
+          <w:rFonts w:ascii="Century Gothic" w:hAnsi="Century Gothic"/>
+          <w:sz w:val="24"/>
+          <w:szCs w:val="24"/>
+        </w:rPr>
+        <w:t>Estimate hour: 8</w:t>
+      </w:r>
+    </w:p>
+    <w:p>
+      <w:pPr>
+        <w:pStyle w:val="ListParagraph"/>
+        <w:numPr>
+          <w:ilvl w:val="0"/>
+          <w:numId w:val="3"/>
+        </w:numPr>
+        <w:jc w:val="both"/>
+        <w:rPr>
+          <w:rFonts w:ascii="Century Gothic" w:hAnsi="Century Gothic"/>
+          <w:sz w:val="24"/>
+          <w:szCs w:val="24"/>
+        </w:rPr>
+      </w:pPr>
+      <w:r>
+        <w:rPr>
+          <w:rFonts w:ascii="Century Gothic" w:hAnsi="Century Gothic"/>
+          <w:sz w:val="24"/>
+          <w:szCs w:val="24"/>
+        </w:rPr>
+        <w:t xml:space="preserve">As a developer, I want to </w:t>
+      </w:r>
+      <w:r>
+        <w:rPr>
+          <w:rFonts w:ascii="Century Gothic" w:hAnsi="Century Gothic"/>
+          <w:sz w:val="24"/>
+          <w:szCs w:val="24"/>
+        </w:rPr>
+        <w:t>create tasks for PBIs so that I can break PBI into tasks.</w:t>
+      </w:r>
+    </w:p>
+    <w:p>
+      <w:pPr>
+        <w:pStyle w:val="ListParagraph"/>
+        <w:numPr>
+          <w:ilvl w:val="1"/>
+          <w:numId w:val="3"/>
+        </w:numPr>
+        <w:jc w:val="both"/>
+        <w:rPr>
+          <w:rFonts w:ascii="Century Gothic" w:hAnsi="Century Gothic"/>
+          <w:sz w:val="24"/>
+          <w:szCs w:val="24"/>
+        </w:rPr>
+      </w:pPr>
+      <w:r>
+        <w:rPr>
+          <w:rFonts w:ascii="Century Gothic" w:hAnsi="Century Gothic"/>
+          <w:sz w:val="24"/>
+          <w:szCs w:val="24"/>
+        </w:rPr>
+        <w:t>In the Product Backlog or in the detail of its items, it should be a create button to create tasks from the selected PBI</w:t>
+      </w:r>
+    </w:p>
+    <w:p>
+      <w:pPr>
+        <w:pStyle w:val="ListParagraph"/>
+        <w:numPr>
+          <w:ilvl w:val="1"/>
+          <w:numId w:val="3"/>
+        </w:numPr>
+        <w:jc w:val="both"/>
+        <w:rPr>
+          <w:rFonts w:ascii="Century Gothic" w:hAnsi="Century Gothic"/>
+          <w:sz w:val="24"/>
+          <w:szCs w:val="24"/>
+        </w:rPr>
+      </w:pPr>
+      <w:r>
+        <w:rPr>
+          <w:rFonts w:ascii="Century Gothic" w:hAnsi="Century Gothic"/>
+          <w:sz w:val="24"/>
+          <w:szCs w:val="24"/>
+        </w:rPr>
+        <w:t>The fields provided by PBI can by automatically or manually filled to the task.</w:t>
+      </w:r>
+    </w:p>
+    <w:p>
+      <w:pPr>
+        <w:pStyle w:val="ListParagraph"/>
+        <w:numPr>
+          <w:ilvl w:val="1"/>
+          <w:numId w:val="3"/>
+        </w:numPr>
+        <w:jc w:val="both"/>
+        <w:rPr>
+          <w:rFonts w:ascii="Century Gothic" w:hAnsi="Century Gothic"/>
+          <w:sz w:val="24"/>
+          <w:szCs w:val="24"/>
+        </w:rPr>
+      </w:pPr>
+      <w:r>
+        <w:rPr>
+          <w:rFonts w:ascii="Century Gothic" w:hAnsi="Century Gothic"/>
+          <w:sz w:val="24"/>
+          <w:szCs w:val="24"/>
+        </w:rPr>
+        <w:t>Record the time of task creation.</w:t>
+      </w:r>
+    </w:p>
+    <w:p>
+      <w:pPr>
+        <w:pStyle w:val="ListParagraph"/>
+        <w:ind w:left="360"/>
+        <w:jc w:val="both"/>
+        <w:rPr>
+          <w:rFonts w:ascii="Century Gothic" w:hAnsi="Century Gothic"/>
+          <w:sz w:val="24"/>
+          <w:szCs w:val="24"/>
+        </w:rPr>
+      </w:pPr>
+      <w:r>
+        <w:rPr>
+          <w:rFonts w:ascii="Century Gothic" w:hAnsi="Century Gothic"/>
+          <w:sz w:val="24"/>
+          <w:szCs w:val="24"/>
+        </w:rPr>
+        <w:t>Estimate hour: 8</w:t>
+      </w:r>
+    </w:p>
+    <w:p>
+      <w:pPr>
+        <w:pStyle w:val="ListParagraph"/>
+        <w:numPr>
+          <w:ilvl w:val="0"/>
+          <w:numId w:val="3"/>
+        </w:numPr>
+        <w:jc w:val="both"/>
+        <w:rPr>
+          <w:rFonts w:ascii="Century Gothic" w:hAnsi="Century Gothic"/>
+          <w:sz w:val="24"/>
+          <w:szCs w:val="24"/>
+        </w:rPr>
+      </w:pPr>
+      <w:r>
+        <w:rPr>
+          <w:rFonts w:ascii="Century Gothic" w:hAnsi="Century Gothic"/>
+          <w:sz w:val="24"/>
+          <w:szCs w:val="24"/>
+        </w:rPr>
+        <w:t>As a developer, I want to edit task so that I can fill the information into new created tasks or modify old tasks.</w:t>
+      </w:r>
+    </w:p>
+    <w:p>
+      <w:pPr>
+        <w:pStyle w:val="ListParagraph"/>
+        <w:numPr>
+          <w:ilvl w:val="1"/>
+          <w:numId w:val="3"/>
+        </w:numPr>
+        <w:jc w:val="both"/>
+        <w:rPr>
+          <w:rFonts w:ascii="Century Gothic" w:hAnsi="Century Gothic"/>
+          <w:sz w:val="24"/>
+          <w:szCs w:val="24"/>
+        </w:rPr>
+      </w:pPr>
+      <w:r>
+        <w:rPr>
+          <w:rFonts w:ascii="Century Gothic" w:hAnsi="Century Gothic"/>
+          <w:sz w:val="24"/>
+          <w:szCs w:val="24"/>
+        </w:rPr>
+        <w:t>There is an edit button to edit the selected task.</w:t>
+      </w:r>
+    </w:p>
+    <w:p>
+      <w:pPr>
+        <w:pStyle w:val="ListParagraph"/>
+        <w:numPr>
+          <w:ilvl w:val="1"/>
+          <w:numId w:val="3"/>
+        </w:numPr>
+        <w:jc w:val="both"/>
+        <w:rPr>
+          <w:rFonts w:ascii="Century Gothic" w:hAnsi="Century Gothic"/>
+          <w:sz w:val="24"/>
+          <w:szCs w:val="24"/>
+        </w:rPr>
+      </w:pPr>
+      <w:r>
+        <w:rPr>
+          <w:rFonts w:ascii="Century Gothic" w:hAnsi="Century Gothic"/>
+          <w:sz w:val="24"/>
+          <w:szCs w:val="24"/>
+        </w:rPr>
+        <w:t>Show all the information of tasks in Task Edit Page.</w:t>
+      </w:r>
+    </w:p>
+    <w:p>
+      <w:pPr>
+        <w:pStyle w:val="ListParagraph"/>
+        <w:numPr>
+          <w:ilvl w:val="1"/>
+          <w:numId w:val="3"/>
+        </w:numPr>
+        <w:jc w:val="both"/>
+        <w:rPr>
+          <w:rFonts w:ascii="Century Gothic" w:hAnsi="Century Gothic"/>
+          <w:sz w:val="24"/>
+          <w:szCs w:val="24"/>
+        </w:rPr>
+      </w:pPr>
+      <w:r>
+        <w:rPr>
+          <w:rFonts w:ascii="Century Gothic" w:hAnsi="Century Gothic"/>
+          <w:sz w:val="24"/>
+          <w:szCs w:val="24"/>
+        </w:rPr>
+        <w:t>In the edit view, all editable items can be edited by the task owner.</w:t>
+      </w:r>
+    </w:p>
+    <w:p>
+      <w:pPr>
+        <w:pStyle w:val="ListParagraph"/>
+        <w:numPr>
+          <w:ilvl w:val="1"/>
+          <w:numId w:val="3"/>
+        </w:numPr>
+        <w:jc w:val="both"/>
+        <w:rPr>
+          <w:rFonts w:ascii="Century Gothic" w:hAnsi="Century Gothic"/>
+          <w:sz w:val="24"/>
+          <w:szCs w:val="24"/>
+        </w:rPr>
+      </w:pPr>
+      <w:r>
+        <w:rPr>
+          <w:rFonts w:ascii="Century Gothic" w:hAnsi="Century Gothic"/>
+          <w:sz w:val="24"/>
+          <w:szCs w:val="24"/>
+        </w:rPr>
+        <w:t>Option in edit view to save the information.</w:t>
+      </w:r>
+    </w:p>
+    <w:p>
+      <w:pPr>
+        <w:pStyle w:val="ListParagraph"/>
+        <w:numPr>
+          <w:ilvl w:val="1"/>
+          <w:numId w:val="3"/>
+        </w:numPr>
+        <w:jc w:val="both"/>
+        <w:rPr>
+          <w:rFonts w:ascii="Century Gothic" w:hAnsi="Century Gothic"/>
+          <w:sz w:val="24"/>
+          <w:szCs w:val="24"/>
+        </w:rPr>
+      </w:pPr>
+      <w:r>
+        <w:rPr>
+          <w:rFonts w:ascii="Century Gothic" w:hAnsi="Century Gothic"/>
+          <w:sz w:val="24"/>
+          <w:szCs w:val="24"/>
+        </w:rPr>
+        <w:t>Record the information of new edition.</w:t>
+      </w:r>
+    </w:p>
+    <w:p>
+      <w:pPr>
+        <w:pStyle w:val="ListParagraph"/>
+        <w:numPr>
+          <w:ilvl w:val="1"/>
+          <w:numId w:val="3"/>
+        </w:numPr>
+        <w:jc w:val="both"/>
+        <w:rPr>
+          <w:rFonts w:ascii="Century Gothic" w:hAnsi="Century Gothic"/>
+          <w:sz w:val="24"/>
+          <w:szCs w:val="24"/>
+        </w:rPr>
+      </w:pPr>
+      <w:r>
+        <w:rPr>
+          <w:rFonts w:ascii="Century Gothic" w:hAnsi="Century Gothic"/>
+          <w:sz w:val="24"/>
+          <w:szCs w:val="24"/>
+        </w:rPr>
+        <w:t>Option to back to sprint backlog view.</w:t>
+      </w:r>
+    </w:p>
+    <w:p>
+      <w:pPr>
+        <w:pStyle w:val="ListParagraph"/>
+        <w:ind w:left="360"/>
+        <w:jc w:val="both"/>
+        <w:rPr>
+          <w:rFonts w:ascii="Century Gothic" w:hAnsi="Century Gothic"/>
+          <w:sz w:val="24"/>
+          <w:szCs w:val="24"/>
+        </w:rPr>
+      </w:pPr>
+      <w:r>
+        <w:rPr>
+          <w:rFonts w:ascii="Century Gothic" w:hAnsi="Century Gothic"/>
+          <w:sz w:val="24"/>
+          <w:szCs w:val="24"/>
+        </w:rPr>
+        <w:t>Estimate hour: 8</w:t>
+      </w:r>
+    </w:p>
+    <w:p>
+      <w:pPr>
+        <w:pStyle w:val="ListParagraph"/>
+        <w:numPr>
+          <w:ilvl w:val="0"/>
+          <w:numId w:val="3"/>
+        </w:numPr>
+        <w:jc w:val="both"/>
+        <w:rPr>
+          <w:rFonts w:ascii="Century Gothic" w:hAnsi="Century Gothic"/>
+          <w:sz w:val="24"/>
+          <w:szCs w:val="24"/>
+        </w:rPr>
+      </w:pPr>
+      <w:r>
+        <w:rPr>
+          <w:rFonts w:ascii="Century Gothic" w:hAnsi="Century Gothic"/>
+          <w:sz w:val="24"/>
+          <w:szCs w:val="24"/>
+        </w:rPr>
+        <w:t>As a developer, I want to delete tasks so that I don’t need to finish the useless tasks.</w:t>
+      </w:r>
+    </w:p>
+    <w:p>
+      <w:pPr>
+        <w:pStyle w:val="ListParagraph"/>
+        <w:numPr>
+          <w:ilvl w:val="1"/>
+          <w:numId w:val="3"/>
+        </w:numPr>
+        <w:jc w:val="both"/>
+        <w:rPr>
+          <w:rFonts w:ascii="Century Gothic" w:hAnsi="Century Gothic"/>
+          <w:sz w:val="24"/>
+          <w:szCs w:val="24"/>
+        </w:rPr>
+      </w:pPr>
+      <w:r>
+        <w:rPr>
+          <w:rFonts w:ascii="Century Gothic" w:hAnsi="Century Gothic"/>
+          <w:sz w:val="24"/>
+          <w:szCs w:val="24"/>
+        </w:rPr>
+        <w:t xml:space="preserve">There is a delete button to delete the selected task. </w:t>
+      </w:r>
+    </w:p>
+    <w:p>
+      <w:pPr>
+        <w:pStyle w:val="ListParagraph"/>
+        <w:numPr>
+          <w:ilvl w:val="1"/>
+          <w:numId w:val="3"/>
+        </w:numPr>
+        <w:jc w:val="both"/>
+        <w:rPr>
+          <w:rFonts w:ascii="Century Gothic" w:hAnsi="Century Gothic"/>
+          <w:sz w:val="24"/>
+          <w:szCs w:val="24"/>
+        </w:rPr>
+      </w:pPr>
+      <w:r>
+        <w:rPr>
+          <w:rFonts w:ascii="Century Gothic" w:hAnsi="Century Gothic"/>
+          <w:sz w:val="24"/>
+          <w:szCs w:val="24"/>
+        </w:rPr>
+        <w:t>Move the tasks from its PBI.</w:t>
+      </w:r>
+    </w:p>
+    <w:p>
+      <w:pPr>
+        <w:ind w:left="360"/>
+        <w:jc w:val="both"/>
+        <w:rPr>
+          <w:rFonts w:ascii="Century Gothic" w:hAnsi="Century Gothic"/>
+          <w:sz w:val="24"/>
+          <w:szCs w:val="24"/>
+        </w:rPr>
+      </w:pPr>
+      <w:r>
+        <w:rPr>
+          <w:rFonts w:ascii="Century Gothic" w:hAnsi="Century Gothic"/>
+          <w:sz w:val="24"/>
+          <w:szCs w:val="24"/>
+        </w:rPr>
+        <w:t>Estimate hour: 4</w:t>
+      </w:r>
+    </w:p>
+    <w:p>
+      <w:pPr>
+        <w:pStyle w:val="ListParagraph"/>
+        <w:numPr>
+          <w:ilvl w:val="0"/>
+          <w:numId w:val="3"/>
+        </w:numPr>
+        <w:jc w:val="both"/>
+        <w:rPr>
+          <w:rFonts w:ascii="Century Gothic" w:hAnsi="Century Gothic"/>
+          <w:sz w:val="24"/>
+          <w:szCs w:val="24"/>
+        </w:rPr>
+      </w:pPr>
+      <w:r>
+        <w:rPr>
+          <w:rFonts w:ascii="Century Gothic" w:hAnsi="Century Gothic"/>
+          <w:sz w:val="24"/>
+          <w:szCs w:val="24"/>
+        </w:rPr>
+        <w:t>As a developer, I want to t</w:t>
+      </w:r>
+      <w:r>
+        <w:rPr>
+          <w:rFonts w:ascii="Century Gothic" w:hAnsi="Century Gothic"/>
+          <w:sz w:val="24"/>
+          <w:szCs w:val="24"/>
+        </w:rPr>
+        <w:t>ake ownership of tasks</w:t>
+      </w:r>
+      <w:r>
+        <w:rPr>
+          <w:rFonts w:ascii="Century Gothic" w:hAnsi="Century Gothic"/>
+          <w:sz w:val="24"/>
+          <w:szCs w:val="24"/>
+        </w:rPr>
+        <w:t xml:space="preserve"> so that </w:t>
+      </w:r>
+      <w:r>
+        <w:rPr>
+          <w:rFonts w:ascii="Century Gothic" w:hAnsi="Century Gothic"/>
+          <w:sz w:val="24"/>
+          <w:szCs w:val="24"/>
+        </w:rPr>
+        <w:t>developer team can assign jobs to its members.</w:t>
+      </w:r>
+    </w:p>
+    <w:p>
+      <w:pPr>
+        <w:pStyle w:val="ListParagraph"/>
+        <w:numPr>
+          <w:ilvl w:val="1"/>
+          <w:numId w:val="3"/>
+        </w:numPr>
+        <w:jc w:val="both"/>
+        <w:rPr>
+          <w:rFonts w:ascii="Century Gothic" w:hAnsi="Century Gothic"/>
+          <w:sz w:val="24"/>
+          <w:szCs w:val="24"/>
+        </w:rPr>
+      </w:pPr>
+      <w:r>
+        <w:rPr>
+          <w:rFonts w:ascii="Century Gothic" w:hAnsi="Century Gothic"/>
+          <w:sz w:val="24"/>
+          <w:szCs w:val="24"/>
+        </w:rPr>
+        <w:t>At the starting point, the task may not be own by anyone, developer can declare the ownership of the task and start working on it.</w:t>
+      </w:r>
+    </w:p>
+    <w:p>
+      <w:pPr>
+        <w:pStyle w:val="ListParagraph"/>
+        <w:numPr>
+          <w:ilvl w:val="1"/>
+          <w:numId w:val="3"/>
+        </w:numPr>
+        <w:jc w:val="both"/>
+        <w:rPr>
+          <w:rFonts w:ascii="Century Gothic" w:hAnsi="Century Gothic"/>
+          <w:sz w:val="24"/>
+          <w:szCs w:val="24"/>
+        </w:rPr>
+      </w:pPr>
+      <w:r>
+        <w:rPr>
+          <w:rFonts w:ascii="Century Gothic" w:hAnsi="Century Gothic"/>
+          <w:sz w:val="24"/>
+          <w:szCs w:val="24"/>
+        </w:rPr>
+        <w:t>Option on task page for developer to take ownership of task.</w:t>
+      </w:r>
+    </w:p>
+    <w:p>
+      <w:pPr>
+        <w:ind w:left="360"/>
+        <w:jc w:val="both"/>
+        <w:rPr>
+          <w:rFonts w:ascii="Century Gothic" w:hAnsi="Century Gothic"/>
+          <w:sz w:val="24"/>
+          <w:szCs w:val="24"/>
+        </w:rPr>
+      </w:pPr>
+      <w:r>
+        <w:rPr>
+          <w:rFonts w:ascii="Century Gothic" w:hAnsi="Century Gothic"/>
+          <w:sz w:val="24"/>
+          <w:szCs w:val="24"/>
+        </w:rPr>
+        <w:lastRenderedPageBreak/>
+        <w:t>Estimate hour 4</w:t>
+      </w:r>
+    </w:p>
+    <w:p>
+      <w:pPr>
+        <w:pStyle w:val="ListParagraph"/>
+        <w:numPr>
+          <w:ilvl w:val="0"/>
+          <w:numId w:val="3"/>
+        </w:numPr>
+        <w:jc w:val="both"/>
+        <w:rPr>
+          <w:rFonts w:ascii="Century Gothic" w:hAnsi="Century Gothic"/>
+          <w:sz w:val="24"/>
+          <w:szCs w:val="24"/>
+        </w:rPr>
+      </w:pPr>
+      <w:r>
+        <w:rPr>
+          <w:rFonts w:ascii="Century Gothic" w:hAnsi="Century Gothic"/>
+          <w:sz w:val="24"/>
+          <w:szCs w:val="24"/>
+        </w:rPr>
+        <w:t xml:space="preserve">As a </w:t>
+      </w:r>
+      <w:r>
+        <w:rPr>
+          <w:rFonts w:ascii="Century Gothic" w:hAnsi="Century Gothic"/>
+          <w:sz w:val="24"/>
+          <w:szCs w:val="24"/>
+        </w:rPr>
+        <w:t>user</w:t>
+      </w:r>
+      <w:r>
+        <w:rPr>
+          <w:rFonts w:ascii="Century Gothic" w:hAnsi="Century Gothic"/>
+          <w:sz w:val="24"/>
+          <w:szCs w:val="24"/>
+        </w:rPr>
+        <w:t>, I want to know total effort hour so that I can determine how to assign tasks.</w:t>
+      </w:r>
+    </w:p>
+    <w:p>
+      <w:pPr>
+        <w:pStyle w:val="ListParagraph"/>
+        <w:numPr>
+          <w:ilvl w:val="1"/>
+          <w:numId w:val="3"/>
+        </w:numPr>
+        <w:jc w:val="both"/>
+        <w:rPr>
+          <w:rFonts w:ascii="Century Gothic" w:hAnsi="Century Gothic"/>
+          <w:sz w:val="24"/>
+          <w:szCs w:val="24"/>
+        </w:rPr>
+      </w:pPr>
+      <w:r>
+        <w:rPr>
+          <w:rFonts w:ascii="Century Gothic" w:hAnsi="Century Gothic"/>
+          <w:sz w:val="24"/>
+          <w:szCs w:val="24"/>
+        </w:rPr>
+        <w:t>Show the total effort hour in sprint backlog page after calculation.</w:t>
+      </w:r>
+    </w:p>
+    <w:p>
+      <w:pPr>
+        <w:ind w:left="360"/>
+        <w:jc w:val="both"/>
+        <w:rPr>
+          <w:rFonts w:ascii="Century Gothic" w:hAnsi="Century Gothic"/>
+          <w:sz w:val="24"/>
+          <w:szCs w:val="24"/>
+        </w:rPr>
+      </w:pPr>
+      <w:r>
+        <w:rPr>
+          <w:rFonts w:ascii="Century Gothic" w:hAnsi="Century Gothic"/>
+          <w:sz w:val="24"/>
+          <w:szCs w:val="24"/>
+        </w:rPr>
+        <w:t>Estimate hour: 3</w:t>
+      </w:r>
+    </w:p>
+    <w:p>
+      <w:pPr>
+        <w:pStyle w:val="ListParagraph"/>
+        <w:numPr>
+          <w:ilvl w:val="0"/>
+          <w:numId w:val="3"/>
+        </w:numPr>
+        <w:jc w:val="both"/>
+        <w:rPr>
+          <w:rFonts w:ascii="Century Gothic" w:hAnsi="Century Gothic"/>
+          <w:sz w:val="24"/>
+          <w:szCs w:val="24"/>
+        </w:rPr>
+      </w:pPr>
+      <w:r>
+        <w:rPr>
+          <w:rFonts w:ascii="Century Gothic" w:hAnsi="Century Gothic"/>
+          <w:sz w:val="24"/>
+          <w:szCs w:val="24"/>
+        </w:rPr>
+        <w:t xml:space="preserve">As a </w:t>
+      </w:r>
+      <w:r>
+        <w:rPr>
+          <w:rFonts w:ascii="Century Gothic" w:hAnsi="Century Gothic"/>
+          <w:sz w:val="24"/>
+          <w:szCs w:val="24"/>
+        </w:rPr>
+        <w:t>user</w:t>
+      </w:r>
+      <w:r>
+        <w:rPr>
+          <w:rFonts w:ascii="Century Gothic" w:hAnsi="Century Gothic"/>
+          <w:sz w:val="24"/>
+          <w:szCs w:val="24"/>
+        </w:rPr>
+        <w:t xml:space="preserve">, I want to know </w:t>
+      </w:r>
+      <w:r>
+        <w:rPr>
+          <w:rFonts w:ascii="Century Gothic" w:hAnsi="Century Gothic"/>
+          <w:sz w:val="24"/>
+          <w:szCs w:val="24"/>
+        </w:rPr>
+        <w:t>total burndown hours</w:t>
+      </w:r>
+      <w:r>
+        <w:rPr>
+          <w:rFonts w:ascii="Century Gothic" w:hAnsi="Century Gothic"/>
+          <w:sz w:val="24"/>
+          <w:szCs w:val="24"/>
+        </w:rPr>
+        <w:t xml:space="preserve"> so that I can know </w:t>
+      </w:r>
+      <w:r>
+        <w:rPr>
+          <w:rFonts w:ascii="Century Gothic" w:hAnsi="Century Gothic"/>
+          <w:sz w:val="24"/>
+          <w:szCs w:val="24"/>
+        </w:rPr>
+        <w:t>the progress of this team</w:t>
+      </w:r>
+      <w:r>
+        <w:rPr>
+          <w:rFonts w:ascii="Century Gothic" w:hAnsi="Century Gothic"/>
+          <w:sz w:val="24"/>
+          <w:szCs w:val="24"/>
+        </w:rPr>
+        <w:t>.</w:t>
+      </w:r>
+    </w:p>
+    <w:p>
+      <w:pPr>
+        <w:pStyle w:val="ListParagraph"/>
+        <w:numPr>
+          <w:ilvl w:val="1"/>
+          <w:numId w:val="3"/>
+        </w:numPr>
+        <w:jc w:val="both"/>
+        <w:rPr>
+          <w:rFonts w:ascii="Century Gothic" w:hAnsi="Century Gothic"/>
+          <w:sz w:val="24"/>
+          <w:szCs w:val="24"/>
+        </w:rPr>
+      </w:pPr>
+      <w:r>
+        <w:rPr>
+          <w:rFonts w:ascii="Century Gothic" w:hAnsi="Century Gothic"/>
+          <w:sz w:val="24"/>
+          <w:szCs w:val="24"/>
+        </w:rPr>
+        <w:t xml:space="preserve">Show the total </w:t>
+      </w:r>
+      <w:r>
+        <w:rPr>
+          <w:rFonts w:ascii="Century Gothic" w:hAnsi="Century Gothic"/>
+          <w:sz w:val="24"/>
+          <w:szCs w:val="24"/>
+        </w:rPr>
+        <w:t>burndown</w:t>
+      </w:r>
+      <w:r>
+        <w:rPr>
+          <w:rFonts w:ascii="Century Gothic" w:hAnsi="Century Gothic"/>
+          <w:sz w:val="24"/>
+          <w:szCs w:val="24"/>
+        </w:rPr>
+        <w:t xml:space="preserve"> hour in sprint backlog page after calculation.</w:t>
+      </w:r>
+    </w:p>
+    <w:p>
+      <w:pPr>
+        <w:ind w:left="360"/>
+        <w:jc w:val="both"/>
+        <w:rPr>
+          <w:rFonts w:ascii="Century Gothic" w:hAnsi="Century Gothic"/>
+          <w:sz w:val="24"/>
+          <w:szCs w:val="24"/>
+        </w:rPr>
+      </w:pPr>
+      <w:r>
+        <w:rPr>
+          <w:rFonts w:ascii="Century Gothic" w:hAnsi="Century Gothic"/>
+          <w:sz w:val="24"/>
+          <w:szCs w:val="24"/>
+        </w:rPr>
+        <w:t>Estimate hour:3</w:t>
+      </w:r>
+    </w:p>
+    <w:p>
+      <w:pPr>
+        <w:pStyle w:val="ListParagraph"/>
+        <w:numPr>
+          <w:ilvl w:val="0"/>
+          <w:numId w:val="3"/>
+        </w:numPr>
+        <w:jc w:val="both"/>
+        <w:rPr>
+          <w:rFonts w:ascii="Century Gothic" w:hAnsi="Century Gothic"/>
+          <w:sz w:val="24"/>
+          <w:szCs w:val="24"/>
+        </w:rPr>
+      </w:pPr>
+      <w:r>
+        <w:rPr>
+          <w:rFonts w:ascii="Century Gothic" w:hAnsi="Century Gothic"/>
+          <w:sz w:val="24"/>
+          <w:szCs w:val="24"/>
+        </w:rPr>
+        <w:t>As a developer, I want to know the remaining hours so that I can know the progress of this team.</w:t>
+      </w:r>
+    </w:p>
+    <w:p>
+      <w:pPr>
+        <w:pStyle w:val="ListParagraph"/>
+        <w:numPr>
+          <w:ilvl w:val="1"/>
+          <w:numId w:val="3"/>
+        </w:numPr>
+        <w:jc w:val="both"/>
+        <w:rPr>
+          <w:rFonts w:ascii="Century Gothic" w:hAnsi="Century Gothic"/>
+          <w:sz w:val="24"/>
+          <w:szCs w:val="24"/>
+        </w:rPr>
+      </w:pPr>
+      <w:r>
+        <w:rPr>
+          <w:rFonts w:ascii="Century Gothic" w:hAnsi="Century Gothic"/>
+          <w:sz w:val="24"/>
+          <w:szCs w:val="24"/>
+        </w:rPr>
+        <w:t xml:space="preserve">Show the total </w:t>
+      </w:r>
+      <w:r>
+        <w:rPr>
+          <w:rFonts w:ascii="Century Gothic" w:hAnsi="Century Gothic"/>
+          <w:sz w:val="24"/>
+          <w:szCs w:val="24"/>
+        </w:rPr>
+        <w:t>remaining</w:t>
+      </w:r>
+      <w:r>
+        <w:rPr>
+          <w:rFonts w:ascii="Century Gothic" w:hAnsi="Century Gothic"/>
+          <w:sz w:val="24"/>
+          <w:szCs w:val="24"/>
+        </w:rPr>
+        <w:t xml:space="preserve"> hour in sprint backlog page after calculation.</w:t>
+      </w:r>
+    </w:p>
+    <w:p>
+      <w:pPr>
+        <w:ind w:left="360"/>
+        <w:jc w:val="both"/>
+        <w:rPr>
+          <w:rFonts w:ascii="Century Gothic" w:hAnsi="Century Gothic"/>
+          <w:sz w:val="24"/>
+          <w:szCs w:val="24"/>
+        </w:rPr>
+      </w:pPr>
+      <w:r>
+        <w:rPr>
+          <w:rFonts w:ascii="Century Gothic" w:hAnsi="Century Gothic"/>
+          <w:sz w:val="24"/>
+          <w:szCs w:val="24"/>
+        </w:rPr>
+        <w:t>Estimate hour:3</w:t>
       </w:r>
       <w:bookmarkStart w:id="0" w:name="_GoBack"/>
       <w:bookmarkEnd w:id="0"/>
@@ -230,419 +996,6 @@
     <w:p>
       <w:pPr>
         <w:pStyle w:val="ListParagraph"/>
-        <w:numPr>
-          <w:ilvl w:val="0"/>
-          <w:numId w:val="3"/>
-        </w:numPr>
-        <w:jc w:val="both"/>
-        <w:rPr>
-          <w:rFonts w:ascii="Century Gothic" w:hAnsi="Century Gothic"/>
-          <w:sz w:val="24"/>
-          <w:szCs w:val="24"/>
-        </w:rPr>
-      </w:pPr>
-      <w:r>
-        <w:rPr>
-          <w:rFonts w:ascii="Century Gothic" w:hAnsi="Century Gothic"/>
-          <w:sz w:val="24"/>
-          <w:szCs w:val="24"/>
-        </w:rPr>
-        <w:t>Create Tasks from PBI</w:t>
-      </w:r>
-    </w:p>
-    <w:p>
-      <w:pPr>
-        <w:pStyle w:val="ListParagraph"/>
-        <w:numPr>
-          <w:ilvl w:val="1"/>
-          <w:numId w:val="3"/>
-        </w:numPr>
-        <w:jc w:val="both"/>
-        <w:rPr>
-          <w:rFonts w:ascii="Century Gothic" w:hAnsi="Century Gothic"/>
-          <w:sz w:val="24"/>
-          <w:szCs w:val="24"/>
-        </w:rPr>
-      </w:pPr>
-      <w:r>
-        <w:rPr>
-          <w:rFonts w:ascii="Century Gothic" w:hAnsi="Century Gothic"/>
-          <w:sz w:val="24"/>
-          <w:szCs w:val="24"/>
-        </w:rPr>
-        <w:t>In the Product Backlog or in the detail of its items, it should be a create button to create tasks from the selected PBI</w:t>
-      </w:r>
-    </w:p>
-    <w:p>
-      <w:pPr>
-        <w:pStyle w:val="ListParagraph"/>
-        <w:numPr>
-          <w:ilvl w:val="1"/>
-          <w:numId w:val="3"/>
-        </w:numPr>
-        <w:jc w:val="both"/>
-        <w:rPr>
-          <w:rFonts w:ascii="Century Gothic" w:hAnsi="Century Gothic"/>
-          <w:sz w:val="24"/>
-          <w:szCs w:val="24"/>
-        </w:rPr>
-      </w:pPr>
-      <w:r>
-        <w:rPr>
-          <w:rFonts w:ascii="Century Gothic" w:hAnsi="Century Gothic"/>
-          <w:sz w:val="24"/>
-          <w:szCs w:val="24"/>
-        </w:rPr>
-        <w:t>The fields provided by PBI can by automatically or manually filled to the task.</w:t>
-      </w:r>
-    </w:p>
-    <w:p>
-      <w:pPr>
-        <w:pStyle w:val="ListParagraph"/>
-        <w:numPr>
-          <w:ilvl w:val="0"/>
-          <w:numId w:val="3"/>
-        </w:numPr>
-        <w:jc w:val="both"/>
-        <w:rPr>
-          <w:rFonts w:ascii="Century Gothic" w:hAnsi="Century Gothic"/>
-          <w:sz w:val="24"/>
-          <w:szCs w:val="24"/>
-        </w:rPr>
-      </w:pPr>
-      <w:r>
-        <w:rPr>
-          <w:rFonts w:ascii="Century Gothic" w:hAnsi="Century Gothic"/>
-          <w:sz w:val="24"/>
-          <w:szCs w:val="24"/>
-        </w:rPr>
-        <w:t>Edit tasks</w:t>
-      </w:r>
-    </w:p>
-    <w:p>
-      <w:pPr>
-        <w:pStyle w:val="ListParagraph"/>
-        <w:numPr>
-          <w:ilvl w:val="1"/>
-          <w:numId w:val="3"/>
-        </w:numPr>
-        <w:jc w:val="both"/>
-        <w:rPr>
-          <w:rFonts w:ascii="Century Gothic" w:hAnsi="Century Gothic"/>
-          <w:sz w:val="24"/>
-          <w:szCs w:val="24"/>
-        </w:rPr>
-      </w:pPr>
-      <w:r>
-        <w:rPr>
-          <w:rFonts w:ascii="Century Gothic" w:hAnsi="Century Gothic"/>
-          <w:sz w:val="24"/>
-          <w:szCs w:val="24"/>
-        </w:rPr>
-        <w:t>There is an edit button to edit the selected task.</w:t>
-      </w:r>
-    </w:p>
-    <w:p>
-      <w:pPr>
-        <w:pStyle w:val="ListParagraph"/>
-        <w:numPr>
-          <w:ilvl w:val="1"/>
-          <w:numId w:val="3"/>
-        </w:numPr>
-        <w:jc w:val="both"/>
-        <w:rPr>
-          <w:rFonts w:ascii="Century Gothic" w:hAnsi="Century Gothic"/>
-          <w:sz w:val="24"/>
-          <w:szCs w:val="24"/>
-        </w:rPr>
-      </w:pPr>
-      <w:r>
-        <w:rPr>
-          <w:rFonts w:ascii="Century Gothic" w:hAnsi="Century Gothic"/>
-          <w:sz w:val="24"/>
-          <w:szCs w:val="24"/>
-        </w:rPr>
-        <w:t>In the edit view, all editable items can be edited by the task owner.</w:t>
-      </w:r>
-    </w:p>
-    <w:p>
-      <w:pPr>
-        <w:pStyle w:val="ListParagraph"/>
-        <w:numPr>
-          <w:ilvl w:val="0"/>
-          <w:numId w:val="3"/>
-        </w:numPr>
-        <w:jc w:val="both"/>
-        <w:rPr>
-          <w:rFonts w:ascii="Century Gothic" w:hAnsi="Century Gothic"/>
-          <w:sz w:val="24"/>
-          <w:szCs w:val="24"/>
-        </w:rPr>
-      </w:pPr>
-      <w:r>
-        <w:rPr>
-          <w:rFonts w:ascii="Century Gothic" w:hAnsi="Century Gothic"/>
-          <w:sz w:val="24"/>
-          <w:szCs w:val="24"/>
-        </w:rPr>
-        <w:t>Remove tasks</w:t>
-      </w:r>
-    </w:p>
-    <w:p>
-      <w:pPr>
-        <w:pStyle w:val="ListParagraph"/>
-        <w:numPr>
-          <w:ilvl w:val="1"/>
-          <w:numId w:val="3"/>
-        </w:numPr>
-        <w:jc w:val="both"/>
-        <w:rPr>
-          <w:rFonts w:ascii="Century Gothic" w:hAnsi="Century Gothic"/>
-          <w:sz w:val="24"/>
-          <w:szCs w:val="24"/>
-        </w:rPr>
-      </w:pPr>
-      <w:r>
-        <w:rPr>
-          <w:rFonts w:ascii="Century Gothic" w:hAnsi="Century Gothic"/>
-          <w:sz w:val="24"/>
-          <w:szCs w:val="24"/>
-        </w:rPr>
-        <w:t xml:space="preserve">There is a delete button to delete the selected task. </w:t>
-      </w:r>
-    </w:p>
-    <w:p>
-      <w:pPr>
-        <w:pStyle w:val="ListParagraph"/>
-        <w:numPr>
-          <w:ilvl w:val="0"/>
-          <w:numId w:val="3"/>
-        </w:numPr>
-        <w:jc w:val="both"/>
-        <w:rPr>
-          <w:rFonts w:ascii="Century Gothic" w:hAnsi="Century Gothic"/>
-          <w:sz w:val="24"/>
-          <w:szCs w:val="24"/>
-        </w:rPr>
-      </w:pPr>
-      <w:r>
-        <w:rPr>
-          <w:rFonts w:ascii="Century Gothic" w:hAnsi="Century Gothic"/>
-          <w:sz w:val="24"/>
-          <w:szCs w:val="24"/>
-        </w:rPr>
-        <w:t>Take ownership of tasks</w:t>
-      </w:r>
-    </w:p>
-    <w:p>
-      <w:pPr>
-        <w:pStyle w:val="ListParagraph"/>
-        <w:numPr>
-          <w:ilvl w:val="1"/>
-          <w:numId w:val="3"/>
-        </w:numPr>
-        <w:jc w:val="both"/>
-        <w:rPr>
-          <w:rFonts w:ascii="Century Gothic" w:hAnsi="Century Gothic"/>
-          <w:sz w:val="24"/>
-          <w:szCs w:val="24"/>
-        </w:rPr>
-      </w:pPr>
-      <w:r>
-        <w:rPr>
-          <w:rFonts w:ascii="Century Gothic" w:hAnsi="Century Gothic"/>
-          <w:sz w:val="24"/>
-          <w:szCs w:val="24"/>
-        </w:rPr>
-        <w:t>At the starting point, the task may not be own by anyone, developer can declare the ownership of the task and start working on it.</w:t>
-      </w:r>
-    </w:p>
-    <w:p>
-      <w:pPr>
-        <w:pStyle w:val="ListParagraph"/>
-        <w:numPr>
-          <w:ilvl w:val="0"/>
-          <w:numId w:val="3"/>
-        </w:numPr>
-        <w:jc w:val="both"/>
-        <w:rPr>
-          <w:rFonts w:ascii="Century Gothic" w:hAnsi="Century Gothic"/>
-          <w:sz w:val="24"/>
-          <w:szCs w:val="24"/>
-        </w:rPr>
-      </w:pPr>
-      <w:r>
-        <w:rPr>
-          <w:rFonts w:ascii="Century Gothic" w:hAnsi="Century Gothic"/>
-          <w:sz w:val="24"/>
-          <w:szCs w:val="24"/>
-        </w:rPr>
-        <w:t>Assist for the tasks</w:t>
-      </w:r>
-    </w:p>
-    <w:p>
-      <w:pPr>
-        <w:pStyle w:val="ListParagraph"/>
-        <w:numPr>
-          <w:ilvl w:val="1"/>
-          <w:numId w:val="3"/>
-        </w:numPr>
-        <w:jc w:val="both"/>
-        <w:rPr>
-          <w:rFonts w:ascii="Century Gothic" w:hAnsi="Century Gothic"/>
-          <w:sz w:val="24"/>
-          <w:szCs w:val="24"/>
-        </w:rPr>
-      </w:pPr>
-      <w:r>
-        <w:rPr>
-          <w:rFonts w:ascii="Century Gothic" w:hAnsi="Century Gothic"/>
-          <w:sz w:val="24"/>
-          <w:szCs w:val="24"/>
-        </w:rPr>
-        <w:t>The owner of the task may need help from others. Therefore, other developers are allowed to assist with the owner.</w:t>
-      </w:r>
-    </w:p>
-    <w:p>
-      <w:pPr>
-        <w:pStyle w:val="ListParagraph"/>
-        <w:numPr>
-          <w:ilvl w:val="0"/>
-          <w:numId w:val="3"/>
-        </w:numPr>
-        <w:jc w:val="both"/>
-        <w:rPr>
-          <w:rFonts w:ascii="Century Gothic" w:hAnsi="Century Gothic"/>
-          <w:sz w:val="24"/>
-          <w:szCs w:val="24"/>
-        </w:rPr>
-      </w:pPr>
-      <w:r>
-        <w:rPr>
-          <w:rFonts w:ascii="Century Gothic" w:hAnsi="Century Gothic"/>
-          <w:sz w:val="24"/>
-          <w:szCs w:val="24"/>
-        </w:rPr>
-        <w:t>View total effort hour</w:t>
-      </w:r>
-    </w:p>
-    <w:p>
-      <w:pPr>
-        <w:pStyle w:val="ListParagraph"/>
-        <w:numPr>
-          <w:ilvl w:val="1"/>
-          <w:numId w:val="3"/>
-        </w:numPr>
-        <w:jc w:val="both"/>
-        <w:rPr>
-          <w:rFonts w:ascii="Century Gothic" w:hAnsi="Century Gothic"/>
-          <w:sz w:val="24"/>
-          <w:szCs w:val="24"/>
-        </w:rPr>
-      </w:pPr>
-      <w:r>
-        <w:rPr>
-          <w:rFonts w:ascii="Century Gothic" w:hAnsi="Century Gothic"/>
-          <w:sz w:val="24"/>
-          <w:szCs w:val="24"/>
-        </w:rPr>
-        <w:t>The developers need to know the total effort hour to determine how to assign tasks</w:t>
-      </w:r>
-    </w:p>
-    <w:p>
-      <w:pPr>
-        <w:pStyle w:val="ListParagraph"/>
-        <w:numPr>
-          <w:ilvl w:val="0"/>
-          <w:numId w:val="3"/>
-        </w:numPr>
-        <w:jc w:val="both"/>
-        <w:rPr>
-          <w:rFonts w:ascii="Century Gothic" w:hAnsi="Century Gothic"/>
-          <w:sz w:val="24"/>
-          <w:szCs w:val="24"/>
-        </w:rPr>
-      </w:pPr>
-      <w:r>
-        <w:rPr>
-          <w:rFonts w:ascii="Century Gothic" w:hAnsi="Century Gothic"/>
-          <w:sz w:val="24"/>
-          <w:szCs w:val="24"/>
-        </w:rPr>
-        <w:t>View total burndown hours</w:t>
-      </w:r>
-    </w:p>
-    <w:p>
-      <w:pPr>
-        <w:pStyle w:val="ListParagraph"/>
-        <w:numPr>
-          <w:ilvl w:val="1"/>
-          <w:numId w:val="3"/>
-        </w:numPr>
-        <w:jc w:val="both"/>
-        <w:rPr>
-          <w:rFonts w:ascii="Century Gothic" w:hAnsi="Century Gothic"/>
-          <w:sz w:val="24"/>
-          <w:szCs w:val="24"/>
-        </w:rPr>
-      </w:pPr>
-      <w:r>
-        <w:rPr>
-          <w:rFonts w:ascii="Century Gothic" w:hAnsi="Century Gothic"/>
-          <w:sz w:val="24"/>
-          <w:szCs w:val="24"/>
-        </w:rPr>
-        <w:t>The developers may want to know how many hours burnt down</w:t>
-      </w:r>
-    </w:p>
-    <w:p>
-      <w:pPr>
-        <w:pStyle w:val="ListParagraph"/>
-        <w:numPr>
-          <w:ilvl w:val="0"/>
-          <w:numId w:val="3"/>
-        </w:numPr>
-        <w:jc w:val="both"/>
-        <w:rPr>
-          <w:rFonts w:ascii="Century Gothic" w:hAnsi="Century Gothic"/>
-          <w:sz w:val="24"/>
-          <w:szCs w:val="24"/>
-        </w:rPr>
-      </w:pPr>
-      <w:r>
-        <w:rPr>
-          <w:rFonts w:ascii="Century Gothic" w:hAnsi="Century Gothic"/>
-          <w:sz w:val="24"/>
-          <w:szCs w:val="24"/>
-        </w:rPr>
-        <w:t>View remaining hours</w:t>
-      </w:r>
-    </w:p>
-    <w:p>
-      <w:pPr>
-        <w:pStyle w:val="ListParagraph"/>
-        <w:numPr>
-          <w:ilvl w:val="1"/>
-          <w:numId w:val="3"/>
-        </w:numPr>
-        <w:jc w:val="both"/>
-        <w:rPr>
-          <w:rFonts w:ascii="Century Gothic" w:hAnsi="Century Gothic"/>
-          <w:sz w:val="24"/>
-          <w:szCs w:val="24"/>
-        </w:rPr>
-      </w:pPr>
-      <w:r>
-        <w:rPr>
-          <w:rFonts w:ascii="Century Gothic" w:hAnsi="Century Gothic"/>
-          <w:sz w:val="24"/>
-          <w:szCs w:val="24"/>
-        </w:rPr>
-        <w:t>The developers may want to know how many hours left to be done</w:t>
-      </w:r>
-    </w:p>
-    <w:p>
-      <w:pPr>
         <w:jc w:val="both"/>
         <w:rPr>
           <w:rFonts w:ascii="Century Gothic" w:hAnsi="Century Gothic"/>
@@ -662,7 +1015,7 @@
 </file>
 
 <file path=word/endnotes.xml><?xml version="1.0" encoding="utf-8"?>
-<w:endnotes xmlns:wpc="http://schemas.microsoft.com/office/word/2010/wordprocessingCanvas" xmlns:mo="http://schemas.microsoft.com/office/mac/office/2008/main" xmlns:mc="http://schemas.openxmlformats.org/markup-compatibility/2006" xmlns:mv="urn:schemas-microsoft-com:mac:vml" xmlns:o="urn:schemas-microsoft-com:office:office" xmlns:r="http://schemas.openxmlformats.org/officeDocument/2006/relationships" xmlns:m="http://schemas.openxmlformats.org/officeDocument/2006/math" xmlns:v="urn:schemas-microsoft-com:vml" xmlns:wp14="http://schemas.microsoft.com/office/word/2010/wordprocessingDrawing" xmlns:wp="http://schemas.openxmlformats.org/drawingml/2006/wordprocessingDrawing" xmlns:w10="urn:schemas-microsoft-com:office:word" xmlns:w="http://schemas.openxmlformats.org/wordprocessingml/2006/main" xmlns:w14="http://schemas.microsoft.com/office/word/2010/wordml" xmlns:w15="http://schemas.microsoft.com/office/word/2012/wordml" xmlns:wpg="http://schemas.microsoft.com/office/word/2010/wordprocessingGroup" xmlns:wpi="http://schemas.microsoft.com/office/word/2010/wordprocessingInk" xmlns:wne="http://schemas.microsoft.com/office/word/2006/wordml" xmlns:wps="http://schemas.microsoft.com/office/word/2010/wordprocessingShape" mc:Ignorable="w14 w15 wp14">
+<w:endnotes xmlns:wpc="http://schemas.microsoft.com/office/word/2010/wordprocessingCanvas" xmlns:cx="http://schemas.microsoft.com/office/drawing/2014/chartex" xmlns:cx1="http://schemas.microsoft.com/office/drawing/2015/9/8/chartex" xmlns:cx2="http://schemas.microsoft.com/office/drawing/2015/10/21/chartex" xmlns:cx3="http://schemas.microsoft.com/office/drawing/2016/5/9/chartex" xmlns:cx4="http://schemas.microsoft.com/office/drawing/2016/5/10/chartex" xmlns:cx5="http://schemas.microsoft.com/office/drawing/2016/5/11/chartex" xmlns:cx6="http://schemas.microsoft.com/office/drawing/2016/5/12/chartex" xmlns:cx7="http://schemas.microsoft.com/office/drawing/2016/5/13/chartex" xmlns:cx8="http://schemas.microsoft.com/office/drawing/2016/5/14/chartex" xmlns:mc="http://schemas.openxmlformats.org/markup-compatibility/2006" xmlns:aink="http://schemas.microsoft.com/office/drawing/2016/ink" xmlns:am3d="http://schemas.microsoft.com/office/drawing/2017/model3d" xmlns:o="urn:schemas-microsoft-com:office:office" xmlns:r="http://schemas.openxmlformats.org/officeDocument/2006/relationships" xmlns:m="http://schemas.openxmlformats.org/officeDocument/2006/math" xmlns:v="urn:schemas-microsoft-com:vml" xmlns:wp14="http://schemas.microsoft.com/office/word/2010/wordprocessingDrawing" xmlns:wp="http://schemas.openxmlformats.org/drawingml/2006/wordprocessingDrawing" xmlns:w10="urn:schemas-microsoft-com:office:word" xmlns:w="http://schemas.openxmlformats.org/wordprocessingml/2006/main" xmlns:w14="http://schemas.microsoft.com/office/word/2010/wordml" xmlns:w15="http://schemas.microsoft.com/office/word/2012/wordml" xmlns:w16cid="http://schemas.microsoft.com/office/word/2016/wordml/cid" xmlns:w16se="http://schemas.microsoft.com/office/word/2015/wordml/symex" xmlns:wpg="http://schemas.microsoft.com/office/word/2010/wordprocessingGroup" xmlns:wpi="http://schemas.microsoft.com/office/word/2010/wordprocessingInk" xmlns:wne="http://schemas.microsoft.com/office/word/2006/wordml" xmlns:wps="http://schemas.microsoft.com/office/word/2010/wordprocessingShape" mc:Ignorable="w14 w15 w16se w16cid wp14">
   <w:endnote w:type="separator" w:id="-1">
     <w:p>
       <w:pPr>
@@ -687,7 +1040,7 @@
 </file>
 
 <file path=word/footnotes.xml><?xml version="1.0" encoding="utf-8"?>
-<w:footnotes xmlns:wpc="http://schemas.microsoft.com/office/word/2010/wordprocessingCanvas" xmlns:mo="http://schemas.microsoft.com/office/mac/office/2008/main" xmlns:mc="http://schemas.openxmlformats.org/markup-compatibility/2006" xmlns:mv="urn:schemas-microsoft-com:mac:vml" xmlns:o="urn:schemas-microsoft-com:office:office" xmlns:r="http://schemas.openxmlformats.org/officeDocument/2006/relationships" xmlns:m="http://schemas.openxmlformats.org/officeDocument/2006/math" xmlns:v="urn:schemas-microsoft-com:vml" xmlns:wp14="http://schemas.microsoft.com/office/word/2010/wordprocessingDrawing" xmlns:wp="http://schemas.openxmlformats.org/drawingml/2006/wordprocessingDrawing" xmlns:w10="urn:schemas-microsoft-com:office:word" xmlns:w="http://schemas.openxmlformats.org/wordprocessingml/2006/main" xmlns:w14="http://schemas.microsoft.com/office/word/2010/wordml" xmlns:w15="http://schemas.microsoft.com/office/word/2012/wordml" xmlns:wpg="http://schemas.microsoft.com/office/word/2010/wordprocessingGroup" xmlns:wpi="http://schemas.microsoft.com/office/word/2010/wordprocessingInk" xmlns:wne="http://schemas.microsoft.com/office/word/2006/wordml" xmlns:wps="http://schemas.microsoft.com/office/word/2010/wordprocessingShape" mc:Ignorable="w14 w15 wp14">
+<w:footnotes xmlns:wpc="http://schemas.microsoft.com/office/word/2010/wordprocessingCanvas" xmlns:cx="http://schemas.microsoft.com/office/drawing/2014/chartex" xmlns:cx1="http://schemas.microsoft.com/office/drawing/2015/9/8/chartex" xmlns:cx2="http://schemas.microsoft.com/office/drawing/2015/10/21/chartex" xmlns:cx3="http://schemas.microsoft.com/office/drawing/2016/5/9/chartex" xmlns:cx4="http://schemas.microsoft.com/office/drawing/2016/5/10/chartex" xmlns:cx5="http://schemas.microsoft.com/office/drawing/2016/5/11/chartex" xmlns:cx6="http://schemas.microsoft.com/office/drawing/2016/5/12/chartex" xmlns:cx7="http://schemas.microsoft.com/office/drawing/2016/5/13/chartex" xmlns:cx8="http://schemas.microsoft.com/office/drawing/2016/5/14/chartex" xmlns:mc="http://schemas.openxmlformats.org/markup-compatibility/2006" xmlns:aink="http://schemas.microsoft.com/office/drawing/2016/ink" xmlns:am3d="http://schemas.microsoft.com/office/drawing/2017/model3d" xmlns:o="urn:schemas-microsoft-com:office:office" xmlns:r="http://schemas.openxmlformats.org/officeDocument/2006/relationships" xmlns:m="http://schemas.openxmlformats.org/officeDocument/2006/math" xmlns:v="urn:schemas-microsoft-com:vml" xmlns:wp14="http://schemas.microsoft.com/office/word/2010/wordprocessingDrawing" xmlns:wp="http://schemas.openxmlformats.org/drawingml/2006/wordprocessingDrawing" xmlns:w10="urn:schemas-microsoft-com:office:word" xmlns:w="http://schemas.openxmlformats.org/wordprocessingml/2006/main" xmlns:w14="http://schemas.microsoft.com/office/word/2010/wordml" xmlns:w15="http://schemas.microsoft.com/office/word/2012/wordml" xmlns:w16cid="http://schemas.microsoft.com/office/word/2016/wordml/cid" xmlns:w16se="http://schemas.microsoft.com/office/word/2015/wordml/symex" xmlns:wpg="http://schemas.microsoft.com/office/word/2010/wordprocessingGroup" xmlns:wpi="http://schemas.microsoft.com/office/word/2010/wordprocessingInk" xmlns:wne="http://schemas.microsoft.com/office/word/2006/wordml" xmlns:wps="http://schemas.microsoft.com/office/word/2010/wordprocessingShape" mc:Ignorable="w14 w15 w16se w16cid wp14">
   <w:footnote w:type="separator" w:id="-1">
     <w:p>
       <w:pPr>
@@ -712,8 +1065,8 @@
 </file>
 
 <file path=word/numbering.xml><?xml version="1.0" encoding="utf-8"?>
-<w:numbering xmlns:wpc="http://schemas.microsoft.com/office/word/2010/wordprocessingCanvas" xmlns:mo="http://schemas.microsoft.com/office/mac/office/2008/main" xmlns:mc="http://schemas.openxmlformats.org/markup-compatibility/2006" xmlns:mv="urn:schemas-microsoft-com:mac:vml" xmlns:o="urn:schemas-microsoft-com:office:office" xmlns:r="http://schemas.openxmlformats.org/officeDocument/2006/relationships" xmlns:m="http://schemas.openxmlformats.org/officeDocument/2006/math" xmlns:v="urn:schemas-microsoft-com:vml" xmlns:wp14="http://schemas.microsoft.com/office/word/2010/wordprocessingDrawing" xmlns:wp="http://schemas.openxmlformats.org/drawingml/2006/wordprocessingDrawing" xmlns:w10="urn:schemas-microsoft-com:office:word" xmlns:w="http://schemas.openxmlformats.org/wordprocessingml/2006/main" xmlns:w14="http://schemas.microsoft.com/office/word/2010/wordml" xmlns:w15="http://schemas.microsoft.com/office/word/2012/wordml" xmlns:wpg="http://schemas.microsoft.com/office/word/2010/wordprocessingGroup" xmlns:wpi="http://schemas.microsoft.com/office/word/2010/wordprocessingInk" xmlns:wne="http://schemas.microsoft.com/office/word/2006/wordml" xmlns:wps="http://schemas.microsoft.com/office/word/2010/wordprocessingShape" mc:Ignorable="w14 w15 wp14">
-  <w:abstractNum w:abstractNumId="0">
+<w:numbering xmlns:wpc="http://schemas.microsoft.com/office/word/2010/wordprocessingCanvas" xmlns:cx="http://schemas.microsoft.com/office/drawing/2014/chartex" xmlns:cx1="http://schemas.microsoft.com/office/drawing/2015/9/8/chartex" xmlns:cx2="http://schemas.microsoft.com/office/drawing/2015/10/21/chartex" xmlns:cx3="http://schemas.microsoft.com/office/drawing/2016/5/9/chartex" xmlns:cx4="http://schemas.microsoft.com/office/drawing/2016/5/10/chartex" xmlns:cx5="http://schemas.microsoft.com/office/drawing/2016/5/11/chartex" xmlns:cx6="http://schemas.microsoft.com/office/drawing/2016/5/12/chartex" xmlns:cx7="http://schemas.microsoft.com/office/drawing/2016/5/13/chartex" xmlns:cx8="http://schemas.microsoft.com/office/drawing/2016/5/14/chartex" xmlns:mc="http://schemas.openxmlformats.org/markup-compatibility/2006" xmlns:aink="http://schemas.microsoft.com/office/drawing/2016/ink" xmlns:am3d="http://schemas.microsoft.com/office/drawing/2017/model3d" xmlns:o="urn:schemas-microsoft-com:office:office" xmlns:r="http://schemas.openxmlformats.org/officeDocument/2006/relationships" xmlns:m="http://schemas.openxmlformats.org/officeDocument/2006/math" xmlns:v="urn:schemas-microsoft-com:vml" xmlns:wp14="http://schemas.microsoft.com/office/word/2010/wordprocessingDrawing" xmlns:wp="http://schemas.openxmlformats.org/drawingml/2006/wordprocessingDrawing" xmlns:w10="urn:schemas-microsoft-com:office:word" xmlns:w="http://schemas.openxmlformats.org/wordprocessingml/2006/main" xmlns:w14="http://schemas.microsoft.com/office/word/2010/wordml" xmlns:w15="http://schemas.microsoft.com/office/word/2012/wordml" xmlns:w16cid="http://schemas.microsoft.com/office/word/2016/wordml/cid" xmlns:w16se="http://schemas.microsoft.com/office/word/2015/wordml/symex" xmlns:wpg="http://schemas.microsoft.com/office/word/2010/wordprocessingGroup" xmlns:wpi="http://schemas.microsoft.com/office/word/2010/wordprocessingInk" xmlns:wne="http://schemas.microsoft.com/office/word/2006/wordml" xmlns:wps="http://schemas.microsoft.com/office/word/2010/wordprocessingShape" mc:Ignorable="w14 w15 w16se w16cid wp14">
+  <w:abstractNum w:abstractNumId="0" w15:restartNumberingAfterBreak="0">
     <w:nsid w:val="058041D5"/>
     <w:multiLevelType w:val="hybridMultilevel"/>
     <w:tmpl w:val="B832C4C0"/>
@@ -802,7 +1155,7 @@
       </w:pPr>
     </w:lvl>
   </w:abstractNum>
-  <w:abstractNum w:abstractNumId="1">
+  <w:abstractNum w:abstractNumId="1" w15:restartNumberingAfterBreak="0">
     <w:nsid w:val="0EB72701"/>
     <w:multiLevelType w:val="multilevel"/>
     <w:tmpl w:val="0409001D"/>
@@ -888,7 +1241,7 @@
       </w:pPr>
     </w:lvl>
   </w:abstractNum>
-  <w:abstractNum w:abstractNumId="2">
+  <w:abstractNum w:abstractNumId="2" w15:restartNumberingAfterBreak="0">
     <w:nsid w:val="399D76EF"/>
     <w:multiLevelType w:val="multilevel"/>
     <w:tmpl w:val="04090021"/>
@@ -987,7 +1340,7 @@
 </file>
 
 <file path=word/styles.xml><?xml version="1.0" encoding="utf-8"?>
-<w:styles xmlns:mc="http://schemas.openxmlformats.org/markup-compatibility/2006" xmlns:r="http://schemas.openxmlformats.org/officeDocument/2006/relationships" xmlns:w="http://schemas.openxmlformats.org/wordprocessingml/2006/main" xmlns:w14="http://schemas.microsoft.com/office/word/2010/wordml" xmlns:w15="http://schemas.microsoft.com/office/word/2012/wordml" mc:Ignorable="w14 w15">
+<w:styles xmlns:mc="http://schemas.openxmlformats.org/markup-compatibility/2006" xmlns:r="http://schemas.openxmlformats.org/officeDocument/2006/relationships" xmlns:w="http://schemas.openxmlformats.org/wordprocessingml/2006/main" xmlns:w14="http://schemas.microsoft.com/office/word/2010/wordml" xmlns:w15="http://schemas.microsoft.com/office/word/2012/wordml" xmlns:w16cid="http://schemas.microsoft.com/office/word/2016/wordml/cid" xmlns:w16se="http://schemas.microsoft.com/office/word/2015/wordml/symex" mc:Ignorable="w14 w15 w16se w16cid">
   <w:docDefaults>
     <w:rPrDefault>
       <w:rPr>
@@ -1003,7 +1356,7 @@
       </w:pPr>
     </w:pPrDefault>
   </w:docDefaults>
-  <w:latentStyles w:defLockedState="0" w:defUIPriority="99" w:defSemiHidden="0" w:defUnhideWhenUsed="0" w:defQFormat="0" w:count="382">
+  <w:latentStyles w:defLockedState="0" w:defUIPriority="99" w:defSemiHidden="0" w:defUnhideWhenUsed="0" w:defQFormat="0" w:count="377">
     <w:lsdException w:name="Normal" w:uiPriority="0" w:qFormat="1"/>
     <w:lsdException w:name="heading 1" w:uiPriority="9" w:qFormat="1"/>
     <w:lsdException w:name="heading 2" w:semiHidden="1" w:uiPriority="9" w:unhideWhenUsed="1" w:qFormat="1"/>

</xml_diff>